<commit_message>
updates to HW 7
</commit_message>
<xml_diff>
--- a/Course 2/Assignment7_GJackson.docx
+++ b/Course 2/Assignment7_GJackson.docx
@@ -531,212 +531,524 @@
         </w:rPr>
         <w:t xml:space="preserve"> the desired outcomes.</w:t>
       </w:r>
+    </w:p>
+    <w:p>
+      <w:pPr>
+        <w:pStyle w:val="NormalWeb"/>
+        <w:shd w:val="clear" w:color="auto" w:fill="FDFDFD"/>
+        <w:spacing w:before="0" w:beforeAutospacing="0" w:after="300" w:afterAutospacing="0" w:line="315" w:lineRule="atLeast"/>
+        <w:textAlignment w:val="baseline"/>
+        <w:rPr>
+          <w:rFonts w:ascii="Arial" w:hAnsi="Arial" w:cs="Arial"/>
+          <w:color w:val="414141"/>
+          <w:sz w:val="21"/>
+          <w:szCs w:val="21"/>
+        </w:rPr>
+      </w:pPr>
+      <w:r>
+        <w:rPr>
+          <w:rFonts w:ascii="Arial" w:hAnsi="Arial" w:cs="Arial"/>
+          <w:color w:val="414141"/>
+          <w:sz w:val="21"/>
+          <w:szCs w:val="21"/>
+        </w:rPr>
+        <w:t xml:space="preserve">f) What is the point of using a replay memory? [1 </w:t>
+      </w:r>
+      <w:proofErr w:type="gramStart"/>
+      <w:r>
+        <w:rPr>
+          <w:rFonts w:ascii="Arial" w:hAnsi="Arial" w:cs="Arial"/>
+          <w:color w:val="414141"/>
+          <w:sz w:val="21"/>
+          <w:szCs w:val="21"/>
+        </w:rPr>
+        <w:t>points</w:t>
+      </w:r>
+      <w:proofErr w:type="gramEnd"/>
+      <w:r>
+        <w:rPr>
+          <w:rFonts w:ascii="Arial" w:hAnsi="Arial" w:cs="Arial"/>
+          <w:color w:val="414141"/>
+          <w:sz w:val="21"/>
+          <w:szCs w:val="21"/>
+        </w:rPr>
+        <w:t>]</w:t>
+      </w:r>
+    </w:p>
+    <w:p>
+      <w:pPr>
+        <w:pStyle w:val="NormalWeb"/>
+        <w:shd w:val="clear" w:color="auto" w:fill="FDFDFD"/>
+        <w:spacing w:before="0" w:beforeAutospacing="0" w:after="300" w:afterAutospacing="0" w:line="315" w:lineRule="atLeast"/>
+        <w:textAlignment w:val="baseline"/>
+        <w:rPr>
+          <w:rFonts w:ascii="Arial" w:hAnsi="Arial" w:cs="Arial"/>
+          <w:color w:val="4472C4" w:themeColor="accent1"/>
+          <w:sz w:val="21"/>
+          <w:szCs w:val="21"/>
+        </w:rPr>
+      </w:pPr>
+      <w:r>
+        <w:rPr>
+          <w:rFonts w:ascii="Arial" w:hAnsi="Arial" w:cs="Arial"/>
+          <w:color w:val="4472C4" w:themeColor="accent1"/>
+          <w:sz w:val="21"/>
+          <w:szCs w:val="21"/>
+        </w:rPr>
+        <w:t xml:space="preserve">Sometimes sequential states and rewards are highly correlated, which can lead to inefficient learning – the algorithm is getting stuck in something akin to a </w:t>
+      </w:r>
+      <w:proofErr w:type="gramStart"/>
+      <w:r>
+        <w:rPr>
+          <w:rFonts w:ascii="Arial" w:hAnsi="Arial" w:cs="Arial"/>
+          <w:color w:val="4472C4" w:themeColor="accent1"/>
+          <w:sz w:val="21"/>
+          <w:szCs w:val="21"/>
+        </w:rPr>
+        <w:t>local maxima/minima</w:t>
+      </w:r>
+      <w:proofErr w:type="gramEnd"/>
+      <w:r>
+        <w:rPr>
+          <w:rFonts w:ascii="Arial" w:hAnsi="Arial" w:cs="Arial"/>
+          <w:color w:val="4472C4" w:themeColor="accent1"/>
+          <w:sz w:val="21"/>
+          <w:szCs w:val="21"/>
+        </w:rPr>
+        <w:t xml:space="preserve">. With replay memory, we randomly sample </w:t>
+      </w:r>
+      <w:r>
+        <w:rPr>
+          <w:rFonts w:ascii="Arial" w:hAnsi="Arial" w:cs="Arial"/>
+          <w:color w:val="4472C4" w:themeColor="accent1"/>
+          <w:sz w:val="21"/>
+          <w:szCs w:val="21"/>
+        </w:rPr>
+        <w:t>environments at different times, and use that to train the model. This allows the model to learn the most efficient path without seeing highly correlated outcomes.</w:t>
+      </w:r>
+    </w:p>
+    <w:p>
+      <w:pPr>
+        <w:pStyle w:val="NormalWeb"/>
+        <w:shd w:val="clear" w:color="auto" w:fill="FDFDFD"/>
+        <w:spacing w:before="0" w:beforeAutospacing="0" w:after="300" w:afterAutospacing="0" w:line="315" w:lineRule="atLeast"/>
+        <w:textAlignment w:val="baseline"/>
+        <w:rPr>
+          <w:rFonts w:ascii="Arial" w:hAnsi="Arial" w:cs="Arial"/>
+          <w:color w:val="414141"/>
+          <w:sz w:val="21"/>
+          <w:szCs w:val="21"/>
+        </w:rPr>
+      </w:pPr>
+      <w:r>
+        <w:rPr>
+          <w:rFonts w:ascii="Arial" w:hAnsi="Arial" w:cs="Arial"/>
+          <w:color w:val="414141"/>
+          <w:sz w:val="21"/>
+          <w:szCs w:val="21"/>
+        </w:rPr>
+        <w:t xml:space="preserve">g) What is an off-policy RL algorithm? [1 </w:t>
+      </w:r>
+      <w:proofErr w:type="gramStart"/>
+      <w:r>
+        <w:rPr>
+          <w:rFonts w:ascii="Arial" w:hAnsi="Arial" w:cs="Arial"/>
+          <w:color w:val="414141"/>
+          <w:sz w:val="21"/>
+          <w:szCs w:val="21"/>
+        </w:rPr>
+        <w:t>points</w:t>
+      </w:r>
+      <w:proofErr w:type="gramEnd"/>
+      <w:r>
+        <w:rPr>
+          <w:rFonts w:ascii="Arial" w:hAnsi="Arial" w:cs="Arial"/>
+          <w:color w:val="414141"/>
+          <w:sz w:val="21"/>
+          <w:szCs w:val="21"/>
+        </w:rPr>
+        <w:t>]</w:t>
+      </w:r>
+    </w:p>
+    <w:p>
+      <w:pPr>
+        <w:pStyle w:val="NormalWeb"/>
+        <w:shd w:val="clear" w:color="auto" w:fill="FDFDFD"/>
+        <w:spacing w:before="0" w:beforeAutospacing="0" w:after="300" w:afterAutospacing="0" w:line="315" w:lineRule="atLeast"/>
+        <w:textAlignment w:val="baseline"/>
+        <w:rPr>
+          <w:rFonts w:ascii="Arial" w:hAnsi="Arial" w:cs="Arial"/>
+          <w:color w:val="4472C4" w:themeColor="accent1"/>
+          <w:sz w:val="21"/>
+          <w:szCs w:val="21"/>
+        </w:rPr>
+      </w:pPr>
+      <w:r>
+        <w:rPr>
+          <w:rFonts w:ascii="Arial" w:hAnsi="Arial" w:cs="Arial"/>
+          <w:color w:val="4472C4" w:themeColor="accent1"/>
+          <w:sz w:val="21"/>
+          <w:szCs w:val="21"/>
+        </w:rPr>
+        <w:t>An off-policy algorithm does not follow the policy at every decision point. It can follow the path that will provide the highest Q-value, regardless of any restrictions</w:t>
+      </w:r>
+      <w:r>
+        <w:rPr>
+          <w:rFonts w:ascii="Arial" w:hAnsi="Arial" w:cs="Arial"/>
+          <w:color w:val="4472C4" w:themeColor="accent1"/>
+          <w:sz w:val="21"/>
+          <w:szCs w:val="21"/>
+        </w:rPr>
+        <w:t xml:space="preserve"> imposed by </w:t>
+      </w:r>
+      <w:r>
+        <w:rPr>
+          <w:rFonts w:ascii="Arial" w:hAnsi="Arial" w:cs="Arial"/>
+          <w:color w:val="4472C4" w:themeColor="accent1"/>
+          <w:sz w:val="21"/>
+          <w:szCs w:val="21"/>
+        </w:rPr>
+        <w:t>the policy.</w:t>
+      </w:r>
+    </w:p>
+    <w:p>
+      <w:pPr>
+        <w:pStyle w:val="NormalWeb"/>
+        <w:shd w:val="clear" w:color="auto" w:fill="FDFDFD"/>
+        <w:spacing w:before="0" w:beforeAutospacing="0" w:after="300" w:afterAutospacing="0" w:line="315" w:lineRule="atLeast"/>
+        <w:textAlignment w:val="baseline"/>
+        <w:rPr>
+          <w:rFonts w:ascii="Arial" w:hAnsi="Arial" w:cs="Arial"/>
+          <w:color w:val="414141"/>
+          <w:sz w:val="21"/>
+          <w:szCs w:val="21"/>
+        </w:rPr>
+      </w:pPr>
+      <w:r>
+        <w:rPr>
+          <w:rFonts w:ascii="Arial" w:hAnsi="Arial" w:cs="Arial"/>
+          <w:color w:val="414141"/>
+          <w:sz w:val="21"/>
+          <w:szCs w:val="21"/>
+        </w:rPr>
+        <w:t>Step 2: Complete Problem 2: Markov Decision Processes (MDP)</w:t>
+      </w:r>
+      <w:r>
+        <w:rPr>
+          <w:rFonts w:ascii="Arial" w:hAnsi="Arial" w:cs="Arial"/>
+          <w:color w:val="414141"/>
+          <w:sz w:val="21"/>
+          <w:szCs w:val="21"/>
+        </w:rPr>
+        <w:br/>
+        <w:t xml:space="preserve">A robot operates on a hill and uses photovoltaic cell to recharge. That robot can be in one of four states: low, medium, high and top on the hill. If it spins its wheels slowly, it climbs the hill in each time step (from low to </w:t>
+      </w:r>
+      <w:proofErr w:type="gramStart"/>
+      <w:r>
+        <w:rPr>
+          <w:rFonts w:ascii="Arial" w:hAnsi="Arial" w:cs="Arial"/>
+          <w:color w:val="414141"/>
+          <w:sz w:val="21"/>
+          <w:szCs w:val="21"/>
+        </w:rPr>
+        <w:t>medium ,</w:t>
+      </w:r>
+      <w:proofErr w:type="gramEnd"/>
+      <w:r>
+        <w:rPr>
+          <w:rFonts w:ascii="Arial" w:hAnsi="Arial" w:cs="Arial"/>
+          <w:color w:val="414141"/>
+          <w:sz w:val="21"/>
+          <w:szCs w:val="21"/>
+        </w:rPr>
+        <w:t xml:space="preserve"> from medium to high, from high to top) with a probability of 0.3. It slides down the hill to low with a probability of 0.7. If it spin its wheels rapidly, it climbs the hill in each time step from low to </w:t>
+      </w:r>
+      <w:proofErr w:type="gramStart"/>
+      <w:r>
+        <w:rPr>
+          <w:rFonts w:ascii="Arial" w:hAnsi="Arial" w:cs="Arial"/>
+          <w:color w:val="414141"/>
+          <w:sz w:val="21"/>
+          <w:szCs w:val="21"/>
+        </w:rPr>
+        <w:t>medium ,</w:t>
+      </w:r>
+      <w:proofErr w:type="gramEnd"/>
+      <w:r>
+        <w:rPr>
+          <w:rFonts w:ascii="Arial" w:hAnsi="Arial" w:cs="Arial"/>
+          <w:color w:val="414141"/>
+          <w:sz w:val="21"/>
+          <w:szCs w:val="21"/>
+        </w:rPr>
+        <w:t xml:space="preserve"> from medium to high, from high to top) with a probability of 0.5. It slides down the slope to low with a probability of 0.5.</w:t>
+      </w:r>
+    </w:p>
+    <w:p>
+      <w:pPr>
+        <w:pStyle w:val="NormalWeb"/>
+        <w:shd w:val="clear" w:color="auto" w:fill="FDFDFD"/>
+        <w:spacing w:before="0" w:beforeAutospacing="0" w:after="300" w:afterAutospacing="0" w:line="315" w:lineRule="atLeast"/>
+        <w:textAlignment w:val="baseline"/>
+        <w:rPr>
+          <w:rFonts w:ascii="Arial" w:hAnsi="Arial" w:cs="Arial"/>
+          <w:color w:val="414141"/>
+          <w:sz w:val="21"/>
+          <w:szCs w:val="21"/>
+        </w:rPr>
+      </w:pPr>
+      <w:r>
+        <w:rPr>
+          <w:rFonts w:ascii="Arial" w:hAnsi="Arial" w:cs="Arial"/>
+          <w:color w:val="414141"/>
+          <w:sz w:val="21"/>
+          <w:szCs w:val="21"/>
+        </w:rPr>
+        <w:t>Spinning its wheels slowly uses one unit of energy per time step while spinning its wheels rapidly uses two units of energy per time step. The robot is low on the hill and wants to reach the top with minimum energy usage.</w:t>
+      </w:r>
+    </w:p>
+    <w:p>
+      <w:pPr>
+        <w:pStyle w:val="NormalWeb"/>
+        <w:shd w:val="clear" w:color="auto" w:fill="FDFDFD"/>
+        <w:spacing w:before="0" w:beforeAutospacing="0" w:after="300" w:afterAutospacing="0" w:line="315" w:lineRule="atLeast"/>
+        <w:textAlignment w:val="baseline"/>
+        <w:rPr>
+          <w:rFonts w:ascii="Arial" w:hAnsi="Arial" w:cs="Arial"/>
+          <w:color w:val="414141"/>
+          <w:sz w:val="21"/>
+          <w:szCs w:val="21"/>
+        </w:rPr>
+      </w:pPr>
+      <w:r>
+        <w:rPr>
+          <w:rFonts w:ascii="Arial" w:hAnsi="Arial" w:cs="Arial"/>
+          <w:color w:val="414141"/>
+          <w:sz w:val="21"/>
+          <w:szCs w:val="21"/>
+        </w:rPr>
+        <w:lastRenderedPageBreak/>
+        <w:t>a)</w:t>
+      </w:r>
+      <w:r>
+        <w:rPr>
+          <w:rFonts w:ascii="Arial" w:hAnsi="Arial" w:cs="Arial"/>
+          <w:color w:val="414141"/>
+          <w:sz w:val="21"/>
+          <w:szCs w:val="21"/>
+        </w:rPr>
+        <w:t xml:space="preserve"> </w:t>
+      </w:r>
+      <w:r>
+        <w:rPr>
+          <w:rFonts w:ascii="Arial" w:hAnsi="Arial" w:cs="Arial"/>
+          <w:color w:val="414141"/>
+          <w:sz w:val="21"/>
+          <w:szCs w:val="21"/>
+        </w:rPr>
+        <w:t>Draw a diagram of Markov Decision Process [3 points].</w:t>
+      </w:r>
+    </w:p>
+    <w:p>
+      <w:pPr>
+        <w:pStyle w:val="NormalWeb"/>
+        <w:shd w:val="clear" w:color="auto" w:fill="FDFDFD"/>
+        <w:spacing w:before="0" w:beforeAutospacing="0" w:after="300" w:afterAutospacing="0" w:line="315" w:lineRule="atLeast"/>
+        <w:textAlignment w:val="baseline"/>
+        <w:rPr>
+          <w:rFonts w:ascii="Arial" w:hAnsi="Arial" w:cs="Arial"/>
+          <w:color w:val="414141"/>
+          <w:sz w:val="21"/>
+          <w:szCs w:val="21"/>
+        </w:rPr>
+      </w:pPr>
       <w:bookmarkStart w:id="0" w:name="_GoBack"/>
       <w:bookmarkEnd w:id="0"/>
-    </w:p>
-    <w:p>
-      <w:pPr>
-        <w:pStyle w:val="NormalWeb"/>
-        <w:shd w:val="clear" w:color="auto" w:fill="FDFDFD"/>
-        <w:spacing w:before="0" w:beforeAutospacing="0" w:after="300" w:afterAutospacing="0" w:line="315" w:lineRule="atLeast"/>
-        <w:textAlignment w:val="baseline"/>
-        <w:rPr>
-          <w:rFonts w:ascii="Arial" w:hAnsi="Arial" w:cs="Arial"/>
-          <w:color w:val="414141"/>
-          <w:sz w:val="21"/>
-          <w:szCs w:val="21"/>
-        </w:rPr>
-      </w:pPr>
-      <w:r>
-        <w:rPr>
-          <w:rFonts w:ascii="Arial" w:hAnsi="Arial" w:cs="Arial"/>
-          <w:color w:val="414141"/>
-          <w:sz w:val="21"/>
-          <w:szCs w:val="21"/>
-        </w:rPr>
-        <w:t xml:space="preserve">f) What is the point of using a replay memory? [1 </w:t>
-      </w:r>
-      <w:proofErr w:type="gramStart"/>
-      <w:r>
-        <w:rPr>
-          <w:rFonts w:ascii="Arial" w:hAnsi="Arial" w:cs="Arial"/>
-          <w:color w:val="414141"/>
-          <w:sz w:val="21"/>
-          <w:szCs w:val="21"/>
-        </w:rPr>
-        <w:t>points</w:t>
-      </w:r>
-      <w:proofErr w:type="gramEnd"/>
-      <w:r>
-        <w:rPr>
-          <w:rFonts w:ascii="Arial" w:hAnsi="Arial" w:cs="Arial"/>
-          <w:color w:val="414141"/>
-          <w:sz w:val="21"/>
-          <w:szCs w:val="21"/>
-        </w:rPr>
-        <w:t>]</w:t>
-      </w:r>
-    </w:p>
-    <w:p>
-      <w:pPr>
-        <w:pStyle w:val="NormalWeb"/>
-        <w:shd w:val="clear" w:color="auto" w:fill="FDFDFD"/>
-        <w:spacing w:before="0" w:beforeAutospacing="0" w:after="300" w:afterAutospacing="0" w:line="315" w:lineRule="atLeast"/>
-        <w:textAlignment w:val="baseline"/>
-        <w:rPr>
-          <w:rFonts w:ascii="Arial" w:hAnsi="Arial" w:cs="Arial"/>
-          <w:color w:val="414141"/>
-          <w:sz w:val="21"/>
-          <w:szCs w:val="21"/>
-        </w:rPr>
-      </w:pPr>
-      <w:r>
-        <w:rPr>
-          <w:rFonts w:ascii="Arial" w:hAnsi="Arial" w:cs="Arial"/>
-          <w:color w:val="414141"/>
-          <w:sz w:val="21"/>
-          <w:szCs w:val="21"/>
-        </w:rPr>
-        <w:t xml:space="preserve">g) What is an off-policy RL algorithm? [1 </w:t>
-      </w:r>
-      <w:proofErr w:type="gramStart"/>
-      <w:r>
-        <w:rPr>
-          <w:rFonts w:ascii="Arial" w:hAnsi="Arial" w:cs="Arial"/>
-          <w:color w:val="414141"/>
-          <w:sz w:val="21"/>
-          <w:szCs w:val="21"/>
-        </w:rPr>
-        <w:t>points</w:t>
-      </w:r>
-      <w:proofErr w:type="gramEnd"/>
-      <w:r>
-        <w:rPr>
-          <w:rFonts w:ascii="Arial" w:hAnsi="Arial" w:cs="Arial"/>
-          <w:color w:val="414141"/>
-          <w:sz w:val="21"/>
-          <w:szCs w:val="21"/>
-        </w:rPr>
-        <w:t>]</w:t>
-      </w:r>
-    </w:p>
-    <w:p>
-      <w:pPr>
-        <w:pStyle w:val="NormalWeb"/>
-        <w:shd w:val="clear" w:color="auto" w:fill="FDFDFD"/>
-        <w:spacing w:before="0" w:beforeAutospacing="0" w:after="300" w:afterAutospacing="0" w:line="315" w:lineRule="atLeast"/>
-        <w:textAlignment w:val="baseline"/>
-        <w:rPr>
-          <w:rFonts w:ascii="Arial" w:hAnsi="Arial" w:cs="Arial"/>
-          <w:color w:val="414141"/>
-          <w:sz w:val="21"/>
-          <w:szCs w:val="21"/>
-        </w:rPr>
-      </w:pPr>
-      <w:r>
-        <w:rPr>
-          <w:rFonts w:ascii="Arial" w:hAnsi="Arial" w:cs="Arial"/>
-          <w:color w:val="414141"/>
-          <w:sz w:val="21"/>
-          <w:szCs w:val="21"/>
-        </w:rPr>
-        <w:t>Step 2: Complete Problem 2: Markov Decision Processes (MDP)</w:t>
-      </w:r>
-      <w:r>
-        <w:rPr>
-          <w:rFonts w:ascii="Arial" w:hAnsi="Arial" w:cs="Arial"/>
-          <w:color w:val="414141"/>
-          <w:sz w:val="21"/>
-          <w:szCs w:val="21"/>
-        </w:rPr>
-        <w:br/>
-        <w:t xml:space="preserve">A robot operates on a hill and uses photovoltaic cell to recharge. That robot can be in one of four states: low, medium, high and top on the hill. If it spins its wheels slowly, it climbs the hill in each time step (from low to </w:t>
-      </w:r>
-      <w:proofErr w:type="gramStart"/>
-      <w:r>
-        <w:rPr>
-          <w:rFonts w:ascii="Arial" w:hAnsi="Arial" w:cs="Arial"/>
-          <w:color w:val="414141"/>
-          <w:sz w:val="21"/>
-          <w:szCs w:val="21"/>
-        </w:rPr>
-        <w:t>medium ,</w:t>
-      </w:r>
-      <w:proofErr w:type="gramEnd"/>
-      <w:r>
-        <w:rPr>
-          <w:rFonts w:ascii="Arial" w:hAnsi="Arial" w:cs="Arial"/>
-          <w:color w:val="414141"/>
-          <w:sz w:val="21"/>
-          <w:szCs w:val="21"/>
-        </w:rPr>
-        <w:t xml:space="preserve"> from medium to high, from high to top) with a probability of 0.3. It slides down the hill to low with a probability of 0.7. If it spin its wheels rapidly, it climbs the hill in each time step from low to </w:t>
-      </w:r>
-      <w:proofErr w:type="gramStart"/>
-      <w:r>
-        <w:rPr>
-          <w:rFonts w:ascii="Arial" w:hAnsi="Arial" w:cs="Arial"/>
-          <w:color w:val="414141"/>
-          <w:sz w:val="21"/>
-          <w:szCs w:val="21"/>
-        </w:rPr>
-        <w:t>medium ,</w:t>
-      </w:r>
-      <w:proofErr w:type="gramEnd"/>
-      <w:r>
-        <w:rPr>
-          <w:rFonts w:ascii="Arial" w:hAnsi="Arial" w:cs="Arial"/>
-          <w:color w:val="414141"/>
-          <w:sz w:val="21"/>
-          <w:szCs w:val="21"/>
-        </w:rPr>
-        <w:t xml:space="preserve"> from medium to high, from high to top) with a probability of 0.5. It slides down the slope to low with a probability of 0.5.</w:t>
-      </w:r>
-    </w:p>
-    <w:p>
-      <w:pPr>
-        <w:pStyle w:val="NormalWeb"/>
-        <w:shd w:val="clear" w:color="auto" w:fill="FDFDFD"/>
-        <w:spacing w:before="0" w:beforeAutospacing="0" w:after="300" w:afterAutospacing="0" w:line="315" w:lineRule="atLeast"/>
-        <w:textAlignment w:val="baseline"/>
-        <w:rPr>
-          <w:rFonts w:ascii="Arial" w:hAnsi="Arial" w:cs="Arial"/>
-          <w:color w:val="414141"/>
-          <w:sz w:val="21"/>
-          <w:szCs w:val="21"/>
-        </w:rPr>
-      </w:pPr>
-      <w:r>
-        <w:rPr>
-          <w:rFonts w:ascii="Arial" w:hAnsi="Arial" w:cs="Arial"/>
-          <w:color w:val="414141"/>
-          <w:sz w:val="21"/>
-          <w:szCs w:val="21"/>
-        </w:rPr>
-        <w:t>Spinning its wheels slowly uses one unit of energy per time step while spinning its wheels rapidly uses two units of energy per time step. The robot is low on the hill and wants to reach the top with minimum energy usage.</w:t>
-      </w:r>
-    </w:p>
-    <w:p>
-      <w:pPr>
-        <w:pStyle w:val="NormalWeb"/>
-        <w:shd w:val="clear" w:color="auto" w:fill="FDFDFD"/>
-        <w:spacing w:before="0" w:beforeAutospacing="0" w:after="300" w:afterAutospacing="0" w:line="315" w:lineRule="atLeast"/>
-        <w:textAlignment w:val="baseline"/>
-        <w:rPr>
-          <w:rFonts w:ascii="Arial" w:hAnsi="Arial" w:cs="Arial"/>
-          <w:color w:val="414141"/>
-          <w:sz w:val="21"/>
-          <w:szCs w:val="21"/>
-        </w:rPr>
-      </w:pPr>
-      <w:r>
-        <w:rPr>
-          <w:rFonts w:ascii="Arial" w:hAnsi="Arial" w:cs="Arial"/>
-          <w:color w:val="414141"/>
-          <w:sz w:val="21"/>
-          <w:szCs w:val="21"/>
-        </w:rPr>
-        <w:t>a) Draw a diagram of Markov Decision Process [3 points].</w:t>
+      <w:r>
+        <w:rPr>
+          <w:rFonts w:ascii="Arial" w:hAnsi="Arial" w:cs="Arial"/>
+          <w:noProof/>
+          <w:color w:val="414141"/>
+          <w:sz w:val="21"/>
+          <w:szCs w:val="21"/>
+        </w:rPr>
+        <w:drawing>
+          <wp:inline distT="0" distB="0" distL="0" distR="0" wp14:anchorId="19C4F793" wp14:editId="3FC39CBB">
+            <wp:extent cx="5943600" cy="3658235"/>
+            <wp:effectExtent l="0" t="0" r="0" b="0"/>
+            <wp:docPr id="12" name="Picture 12" descr="A picture containing text, map&#10;&#10;Description automatically generated"/>
+            <wp:cNvGraphicFramePr>
+              <a:graphicFrameLocks xmlns:a="http://schemas.openxmlformats.org/drawingml/2006/main" noChangeAspect="1"/>
+            </wp:cNvGraphicFramePr>
+            <a:graphic xmlns:a="http://schemas.openxmlformats.org/drawingml/2006/main">
+              <a:graphicData uri="http://schemas.openxmlformats.org/drawingml/2006/picture">
+                <pic:pic xmlns:pic="http://schemas.openxmlformats.org/drawingml/2006/picture">
+                  <pic:nvPicPr>
+                    <pic:cNvPr id="12" name="MDP.png"/>
+                    <pic:cNvPicPr/>
+                  </pic:nvPicPr>
+                  <pic:blipFill>
+                    <a:blip r:embed="rId5">
+                      <a:extLst>
+                        <a:ext uri="{28A0092B-C50C-407E-A947-70E740481C1C}">
+                          <a14:useLocalDpi xmlns:a14="http://schemas.microsoft.com/office/drawing/2010/main" val="0"/>
+                        </a:ext>
+                      </a:extLst>
+                    </a:blip>
+                    <a:stretch>
+                      <a:fillRect/>
+                    </a:stretch>
+                  </pic:blipFill>
+                  <pic:spPr>
+                    <a:xfrm>
+                      <a:off x="0" y="0"/>
+                      <a:ext cx="5943600" cy="3658235"/>
+                    </a:xfrm>
+                    <a:prstGeom prst="rect">
+                      <a:avLst/>
+                    </a:prstGeom>
+                  </pic:spPr>
+                </pic:pic>
+              </a:graphicData>
+            </a:graphic>
+          </wp:inline>
+        </w:drawing>
+      </w:r>
+    </w:p>
+    <w:p>
+      <w:pPr>
+        <w:pStyle w:val="NormalWeb"/>
+        <w:shd w:val="clear" w:color="auto" w:fill="FDFDFD"/>
+        <w:spacing w:before="0" w:beforeAutospacing="0" w:after="300" w:afterAutospacing="0" w:line="315" w:lineRule="atLeast"/>
+        <w:textAlignment w:val="baseline"/>
+        <w:rPr>
+          <w:rFonts w:ascii="Arial" w:hAnsi="Arial" w:cs="Arial"/>
+          <w:color w:val="4472C4" w:themeColor="accent1"/>
+          <w:sz w:val="21"/>
+          <w:szCs w:val="21"/>
+        </w:rPr>
+      </w:pPr>
+      <w:r>
+        <w:rPr>
+          <w:rFonts w:ascii="Arial" w:hAnsi="Arial" w:cs="Arial"/>
+          <w:color w:val="4472C4" w:themeColor="accent1"/>
+          <w:sz w:val="21"/>
+          <w:szCs w:val="21"/>
+        </w:rPr>
+        <w:t>The probability of spinning wheels and remaining at the</w:t>
+      </w:r>
+      <w:r>
+        <w:rPr>
+          <w:rFonts w:ascii="Arial" w:hAnsi="Arial" w:cs="Arial"/>
+          <w:i/>
+          <w:color w:val="4472C4" w:themeColor="accent1"/>
+          <w:sz w:val="21"/>
+          <w:szCs w:val="21"/>
+        </w:rPr>
+        <w:t xml:space="preserve"> Low </w:t>
+      </w:r>
+      <w:r>
+        <w:rPr>
+          <w:rFonts w:ascii="Arial" w:hAnsi="Arial" w:cs="Arial"/>
+          <w:color w:val="4472C4" w:themeColor="accent1"/>
+          <w:sz w:val="21"/>
+          <w:szCs w:val="21"/>
+        </w:rPr>
+        <w:t>state are not shown here, to keep the graph legible. But there is a .5 probability of a fast wheel turning</w:t>
+      </w:r>
+      <w:r>
+        <w:rPr>
+          <w:rFonts w:ascii="Arial" w:hAnsi="Arial" w:cs="Arial"/>
+          <w:color w:val="4472C4" w:themeColor="accent1"/>
+          <w:sz w:val="21"/>
+          <w:szCs w:val="21"/>
+        </w:rPr>
+        <w:t xml:space="preserve"> from state </w:t>
+      </w:r>
+      <w:r>
+        <w:rPr>
+          <w:rFonts w:ascii="Arial" w:hAnsi="Arial" w:cs="Arial"/>
+          <w:i/>
+          <w:color w:val="4472C4" w:themeColor="accent1"/>
+          <w:sz w:val="21"/>
+          <w:szCs w:val="21"/>
+        </w:rPr>
+        <w:t>Low</w:t>
+      </w:r>
+      <w:r>
+        <w:rPr>
+          <w:rFonts w:ascii="Arial" w:hAnsi="Arial" w:cs="Arial"/>
+          <w:color w:val="4472C4" w:themeColor="accent1"/>
+          <w:sz w:val="21"/>
+          <w:szCs w:val="21"/>
+        </w:rPr>
+        <w:t xml:space="preserve"> and remaining at state</w:t>
+      </w:r>
+      <w:r>
+        <w:rPr>
+          <w:rFonts w:ascii="Arial" w:hAnsi="Arial" w:cs="Arial"/>
+          <w:i/>
+          <w:color w:val="4472C4" w:themeColor="accent1"/>
+          <w:sz w:val="21"/>
+          <w:szCs w:val="21"/>
+        </w:rPr>
+        <w:t xml:space="preserve"> Low</w:t>
+      </w:r>
+      <w:r>
+        <w:rPr>
+          <w:rFonts w:ascii="Arial" w:hAnsi="Arial" w:cs="Arial"/>
+          <w:color w:val="4472C4" w:themeColor="accent1"/>
+          <w:sz w:val="21"/>
+          <w:szCs w:val="21"/>
+        </w:rPr>
+        <w:t xml:space="preserve">, and a </w:t>
+      </w:r>
+      <w:r>
+        <w:rPr>
+          <w:rFonts w:ascii="Arial" w:hAnsi="Arial" w:cs="Arial"/>
+          <w:color w:val="4472C4" w:themeColor="accent1"/>
+          <w:sz w:val="21"/>
+          <w:szCs w:val="21"/>
+        </w:rPr>
+        <w:t xml:space="preserve">.7 probability of a slow wheel turn from state </w:t>
+      </w:r>
+      <w:r>
+        <w:rPr>
+          <w:rFonts w:ascii="Arial" w:hAnsi="Arial" w:cs="Arial"/>
+          <w:i/>
+          <w:color w:val="4472C4" w:themeColor="accent1"/>
+          <w:sz w:val="21"/>
+          <w:szCs w:val="21"/>
+        </w:rPr>
+        <w:t xml:space="preserve">Low </w:t>
+      </w:r>
+      <w:r>
+        <w:rPr>
+          <w:rFonts w:ascii="Arial" w:hAnsi="Arial" w:cs="Arial"/>
+          <w:color w:val="4472C4" w:themeColor="accent1"/>
+          <w:sz w:val="21"/>
+          <w:szCs w:val="21"/>
+        </w:rPr>
+        <w:t xml:space="preserve">and remaining at state </w:t>
+      </w:r>
+      <w:r>
+        <w:rPr>
+          <w:rFonts w:ascii="Arial" w:hAnsi="Arial" w:cs="Arial"/>
+          <w:i/>
+          <w:color w:val="4472C4" w:themeColor="accent1"/>
+          <w:sz w:val="21"/>
+          <w:szCs w:val="21"/>
+        </w:rPr>
+        <w:t>Low</w:t>
+      </w:r>
+      <w:r>
+        <w:rPr>
+          <w:rFonts w:ascii="Arial" w:hAnsi="Arial" w:cs="Arial"/>
+          <w:color w:val="4472C4" w:themeColor="accent1"/>
+          <w:sz w:val="21"/>
+          <w:szCs w:val="21"/>
+        </w:rPr>
+        <w:t>.</w:t>
       </w:r>
     </w:p>
     <w:p>
@@ -814,6 +1126,103 @@
     </w:sectPr>
   </w:body>
 </w:document>
+</file>
+
+<file path=word/numbering.xml><?xml version="1.0" encoding="utf-8"?>
+<w:numbering xmlns:wpc="http://schemas.microsoft.com/office/word/2010/wordprocessingCanvas" xmlns:cx="http://schemas.microsoft.com/office/drawing/2014/chartex" xmlns:cx1="http://schemas.microsoft.com/office/drawing/2015/9/8/chartex" xmlns:cx2="http://schemas.microsoft.com/office/drawing/2015/10/21/chartex" xmlns:cx3="http://schemas.microsoft.com/office/drawing/2016/5/9/chartex" xmlns:cx4="http://schemas.microsoft.com/office/drawing/2016/5/10/chartex" xmlns:cx5="http://schemas.microsoft.com/office/drawing/2016/5/11/chartex" xmlns:cx6="http://schemas.microsoft.com/office/drawing/2016/5/12/chartex" xmlns:cx7="http://schemas.microsoft.com/office/drawing/2016/5/13/chartex" xmlns:cx8="http://schemas.microsoft.com/office/drawing/2016/5/14/chartex" xmlns:mc="http://schemas.openxmlformats.org/markup-compatibility/2006" xmlns:aink="http://schemas.microsoft.com/office/drawing/2016/ink" xmlns:am3d="http://schemas.microsoft.com/office/drawing/2017/model3d" xmlns:o="urn:schemas-microsoft-com:office:office" xmlns:r="http://schemas.openxmlformats.org/officeDocument/2006/relationships" xmlns:m="http://schemas.openxmlformats.org/officeDocument/2006/math" xmlns:v="urn:schemas-microsoft-com:vml" xmlns:wp14="http://schemas.microsoft.com/office/word/2010/wordprocessingDrawing" xmlns:wp="http://schemas.openxmlformats.org/drawingml/2006/wordprocessingDrawing" xmlns:w10="urn:schemas-microsoft-com:office:word" xmlns:w="http://schemas.openxmlformats.org/wordprocessingml/2006/main" xmlns:w14="http://schemas.microsoft.com/office/word/2010/wordml" xmlns:w15="http://schemas.microsoft.com/office/word/2012/wordml" xmlns:w16cid="http://schemas.microsoft.com/office/word/2016/wordml/cid" xmlns:w16se="http://schemas.microsoft.com/office/word/2015/wordml/symex" xmlns:wpg="http://schemas.microsoft.com/office/word/2010/wordprocessingGroup" xmlns:wpi="http://schemas.microsoft.com/office/word/2010/wordprocessingInk" xmlns:wne="http://schemas.microsoft.com/office/word/2006/wordml" xmlns:wps="http://schemas.microsoft.com/office/word/2010/wordprocessingShape" mc:Ignorable="w14 w15 w16se w16cid wp14">
+  <w:abstractNum w:abstractNumId="0" w15:restartNumberingAfterBreak="0">
+    <w:nsid w:val="28191038"/>
+    <w:multiLevelType w:val="hybridMultilevel"/>
+    <w:tmpl w:val="CFC8B958"/>
+    <w:lvl w:ilvl="0" w:tplc="04090017">
+      <w:start w:val="1"/>
+      <w:numFmt w:val="lowerLetter"/>
+      <w:lvlText w:val="%1)"/>
+      <w:lvlJc w:val="left"/>
+      <w:pPr>
+        <w:ind w:left="720" w:hanging="360"/>
+      </w:pPr>
+      <w:rPr>
+        <w:rFonts w:hint="default"/>
+      </w:rPr>
+    </w:lvl>
+    <w:lvl w:ilvl="1" w:tplc="04090019" w:tentative="1">
+      <w:start w:val="1"/>
+      <w:numFmt w:val="lowerLetter"/>
+      <w:lvlText w:val="%2."/>
+      <w:lvlJc w:val="left"/>
+      <w:pPr>
+        <w:ind w:left="1440" w:hanging="360"/>
+      </w:pPr>
+    </w:lvl>
+    <w:lvl w:ilvl="2" w:tplc="0409001B" w:tentative="1">
+      <w:start w:val="1"/>
+      <w:numFmt w:val="lowerRoman"/>
+      <w:lvlText w:val="%3."/>
+      <w:lvlJc w:val="right"/>
+      <w:pPr>
+        <w:ind w:left="2160" w:hanging="180"/>
+      </w:pPr>
+    </w:lvl>
+    <w:lvl w:ilvl="3" w:tplc="0409000F" w:tentative="1">
+      <w:start w:val="1"/>
+      <w:numFmt w:val="decimal"/>
+      <w:lvlText w:val="%4."/>
+      <w:lvlJc w:val="left"/>
+      <w:pPr>
+        <w:ind w:left="2880" w:hanging="360"/>
+      </w:pPr>
+    </w:lvl>
+    <w:lvl w:ilvl="4" w:tplc="04090019" w:tentative="1">
+      <w:start w:val="1"/>
+      <w:numFmt w:val="lowerLetter"/>
+      <w:lvlText w:val="%5."/>
+      <w:lvlJc w:val="left"/>
+      <w:pPr>
+        <w:ind w:left="3600" w:hanging="360"/>
+      </w:pPr>
+    </w:lvl>
+    <w:lvl w:ilvl="5" w:tplc="0409001B" w:tentative="1">
+      <w:start w:val="1"/>
+      <w:numFmt w:val="lowerRoman"/>
+      <w:lvlText w:val="%6."/>
+      <w:lvlJc w:val="right"/>
+      <w:pPr>
+        <w:ind w:left="4320" w:hanging="180"/>
+      </w:pPr>
+    </w:lvl>
+    <w:lvl w:ilvl="6" w:tplc="0409000F" w:tentative="1">
+      <w:start w:val="1"/>
+      <w:numFmt w:val="decimal"/>
+      <w:lvlText w:val="%7."/>
+      <w:lvlJc w:val="left"/>
+      <w:pPr>
+        <w:ind w:left="5040" w:hanging="360"/>
+      </w:pPr>
+    </w:lvl>
+    <w:lvl w:ilvl="7" w:tplc="04090019" w:tentative="1">
+      <w:start w:val="1"/>
+      <w:numFmt w:val="lowerLetter"/>
+      <w:lvlText w:val="%8."/>
+      <w:lvlJc w:val="left"/>
+      <w:pPr>
+        <w:ind w:left="5760" w:hanging="360"/>
+      </w:pPr>
+    </w:lvl>
+    <w:lvl w:ilvl="8" w:tplc="0409001B" w:tentative="1">
+      <w:start w:val="1"/>
+      <w:numFmt w:val="lowerRoman"/>
+      <w:lvlText w:val="%9."/>
+      <w:lvlJc w:val="right"/>
+      <w:pPr>
+        <w:ind w:left="6480" w:hanging="180"/>
+      </w:pPr>
+    </w:lvl>
+  </w:abstractNum>
+  <w:num w:numId="1">
+    <w:abstractNumId w:val="0"/>
+  </w:num>
+</w:numbering>
 </file>
 
 <file path=word/styles.xml><?xml version="1.0" encoding="utf-8"?>

</xml_diff>